<commit_message>
several updates to different game objects
</commit_message>
<xml_diff>
--- a/Reports/R6.docx
+++ b/Reports/R6.docx
@@ -249,16 +249,36 @@
     <w:p>
       <w:pPr>
         <w:pStyle w:val="Footer"/>
-      </w:pPr>
-      <w:r>
-        <w:t xml:space="preserve">Rasmus </w:t>
-      </w:r>
+        <w:rPr>
+          <w:lang w:val="en-US"/>
+        </w:rPr>
+      </w:pPr>
       <w:proofErr w:type="spellStart"/>
       <w:r>
+        <w:rPr>
+          <w:lang w:val="en-US"/>
+        </w:rPr>
+        <w:t>Rasmus</w:t>
+      </w:r>
+      <w:proofErr w:type="spellEnd"/>
+      <w:r>
+        <w:rPr>
+          <w:lang w:val="en-US"/>
+        </w:rPr>
+        <w:t xml:space="preserve"> </w:t>
+      </w:r>
+      <w:proofErr w:type="spellStart"/>
+      <w:r>
+        <w:rPr>
+          <w:lang w:val="en-US"/>
+        </w:rPr>
         <w:t>Tilljander</w:t>
       </w:r>
       <w:proofErr w:type="spellEnd"/>
       <w:r>
+        <w:rPr>
+          <w:lang w:val="en-US"/>
+        </w:rPr>
         <w:t xml:space="preserve"> - rati10@student.bth.se</w:t>
       </w:r>
     </w:p>
@@ -300,6 +320,19 @@
     </w:p>
     <w:p>
       <w:pPr>
+        <w:rPr>
+          <w:lang w:val="en-US"/>
+        </w:rPr>
+      </w:pPr>
+      <w:r>
+        <w:rPr>
+          <w:lang w:val="en-US"/>
+        </w:rPr>
+        <w:t>The whole week has gone to programming and some minor research into different programming solutions.</w:t>
+      </w:r>
+    </w:p>
+    <w:p>
+      <w:pPr>
         <w:pStyle w:val="Heading2"/>
         <w:rPr>
           <w:lang w:val="en-US"/>
@@ -341,6 +374,19 @@
     </w:p>
     <w:p>
       <w:pPr>
+        <w:rPr>
+          <w:lang w:val="en-US"/>
+        </w:rPr>
+      </w:pPr>
+      <w:r>
+        <w:rPr>
+          <w:lang w:val="en-US"/>
+        </w:rPr>
+        <w:t xml:space="preserve">To defend our decision to remove certain part stated in the last report. The part we chose to remove were part that were not specified as necessary in the design documents, they were only extras. The high score list was actually never mentioned at all by the customer. </w:t>
+      </w:r>
+    </w:p>
+    <w:p>
+      <w:pPr>
         <w:pStyle w:val="Heading2"/>
         <w:rPr>
           <w:lang w:val="en-US"/>
@@ -406,6 +452,40 @@
           <w:lang w:val="en-US"/>
         </w:rPr>
         <w:t xml:space="preserve"> is also finished for basic functions.</w:t>
+      </w:r>
+      <w:r>
+        <w:rPr>
+          <w:lang w:val="en-US"/>
+        </w:rPr>
+        <w:t xml:space="preserve"> The </w:t>
+      </w:r>
+      <w:proofErr w:type="spellStart"/>
+      <w:r>
+        <w:rPr>
+          <w:lang w:val="en-US"/>
+        </w:rPr>
+        <w:t>PlayerInput</w:t>
+      </w:r>
+      <w:proofErr w:type="spellEnd"/>
+      <w:r>
+        <w:rPr>
+          <w:lang w:val="en-US"/>
+        </w:rPr>
+        <w:t xml:space="preserve"> class is finished and so is the </w:t>
+      </w:r>
+      <w:proofErr w:type="spellStart"/>
+      <w:r>
+        <w:rPr>
+          <w:lang w:val="en-US"/>
+        </w:rPr>
+        <w:t>ResourceHandler</w:t>
+      </w:r>
+      <w:proofErr w:type="spellEnd"/>
+      <w:r>
+        <w:rPr>
+          <w:lang w:val="en-US"/>
+        </w:rPr>
+        <w:t>.</w:t>
       </w:r>
     </w:p>
     <w:p>

</xml_diff>

<commit_message>
minor fixes in HUD and WorldHandler
</commit_message>
<xml_diff>
--- a/Reports/R6.docx
+++ b/Reports/R6.docx
@@ -253,33 +253,11 @@
           <w:lang w:val="en-US"/>
         </w:rPr>
       </w:pPr>
-      <w:proofErr w:type="spellStart"/>
-      <w:r>
-        <w:rPr>
-          <w:lang w:val="en-US"/>
-        </w:rPr>
-        <w:t>Rasmus</w:t>
-      </w:r>
-      <w:proofErr w:type="spellEnd"/>
-      <w:r>
-        <w:rPr>
-          <w:lang w:val="en-US"/>
-        </w:rPr>
-        <w:t xml:space="preserve"> </w:t>
-      </w:r>
-      <w:proofErr w:type="spellStart"/>
-      <w:r>
-        <w:rPr>
-          <w:lang w:val="en-US"/>
-        </w:rPr>
-        <w:t>Tilljander</w:t>
-      </w:r>
-      <w:proofErr w:type="spellEnd"/>
-      <w:r>
-        <w:rPr>
-          <w:lang w:val="en-US"/>
-        </w:rPr>
-        <w:t xml:space="preserve"> - rati10@student.bth.se</w:t>
+      <w:r>
+        <w:rPr>
+          <w:lang w:val="en-US"/>
+        </w:rPr>
+        <w:t>Rasmus Tilljander - rati10@student.bth.se</w:t>
       </w:r>
     </w:p>
     <w:p>
@@ -330,6 +308,12 @@
         </w:rPr>
         <w:t>The whole week has gone to programming and some minor research into different programming solutions.</w:t>
       </w:r>
+      <w:r>
+        <w:rPr>
+          <w:lang w:val="en-US"/>
+        </w:rPr>
+        <w:t xml:space="preserve"> We also wrote a summary of the research trip taken by some members of the team.</w:t>
+      </w:r>
     </w:p>
     <w:p>
       <w:pPr>
@@ -355,21 +339,7 @@
         <w:rPr>
           <w:lang w:val="en-US"/>
         </w:rPr>
-        <w:t xml:space="preserve">We decided to take away the </w:t>
-      </w:r>
-      <w:proofErr w:type="spellStart"/>
-      <w:r>
-        <w:rPr>
-          <w:lang w:val="en-US"/>
-        </w:rPr>
-        <w:t>SuperCandy</w:t>
-      </w:r>
-      <w:proofErr w:type="spellEnd"/>
-      <w:r>
-        <w:rPr>
-          <w:lang w:val="en-US"/>
-        </w:rPr>
-        <w:t xml:space="preserve"> class and instead give the Candy class a type variable. The reason for this was that having two so similar classes seemed unnecessary. </w:t>
+        <w:t xml:space="preserve">We decided to take away the SuperCandy class and instead give the Candy class a type variable. The reason for this was that having two so similar classes seemed unnecessary. </w:t>
       </w:r>
     </w:p>
     <w:p>
@@ -401,6 +371,19 @@
     </w:p>
     <w:p>
       <w:pPr>
+        <w:rPr>
+          <w:lang w:val="en-US"/>
+        </w:rPr>
+      </w:pPr>
+      <w:r>
+        <w:rPr>
+          <w:lang w:val="en-US"/>
+        </w:rPr>
+        <w:t>No changes have been made to the WBS this week.</w:t>
+      </w:r>
+    </w:p>
+    <w:p>
+      <w:pPr>
         <w:pStyle w:val="Heading2"/>
         <w:rPr>
           <w:lang w:val="en-US"/>
@@ -423,21 +406,37 @@
         <w:rPr>
           <w:lang w:val="en-US"/>
         </w:rPr>
-        <w:t xml:space="preserve">currently we have a 50% processor usage even if we only run an empty </w:t>
-      </w:r>
-      <w:proofErr w:type="spellStart"/>
-      <w:r>
-        <w:rPr>
-          <w:lang w:val="en-US"/>
-        </w:rPr>
-        <w:t>messageloop</w:t>
-      </w:r>
-      <w:proofErr w:type="spellEnd"/>
-      <w:r>
-        <w:rPr>
-          <w:lang w:val="en-US"/>
-        </w:rPr>
-        <w:t xml:space="preserve"> in the main.</w:t>
+        <w:t>currently we have a</w:t>
+      </w:r>
+      <w:r>
+        <w:rPr>
+          <w:lang w:val="en-US"/>
+        </w:rPr>
+        <w:t>n</w:t>
+      </w:r>
+      <w:r>
+        <w:rPr>
+          <w:lang w:val="en-US"/>
+        </w:rPr>
+        <w:t xml:space="preserve"> </w:t>
+      </w:r>
+      <w:r>
+        <w:rPr>
+          <w:lang w:val="en-US"/>
+        </w:rPr>
+        <w:t>alarmingly high</w:t>
+      </w:r>
+      <w:r>
+        <w:rPr>
+          <w:lang w:val="en-US"/>
+        </w:rPr>
+        <w:t xml:space="preserve"> processor usage even if we only run an empty messageloop in the main.</w:t>
+      </w:r>
+      <w:r>
+        <w:rPr>
+          <w:lang w:val="en-US"/>
+        </w:rPr>
+        <w:t xml:space="preserve"> If this problem is not resolved quickly it could stop the production almost completely since testing to see if functions work is made virtually impossible.</w:t>
       </w:r>
     </w:p>
     <w:p>
@@ -464,75 +463,19 @@
         <w:rPr>
           <w:lang w:val="en-US"/>
         </w:rPr>
-        <w:t xml:space="preserve">The Camera and the HUD is complete. The </w:t>
-      </w:r>
-      <w:proofErr w:type="spellStart"/>
-      <w:r>
-        <w:rPr>
-          <w:lang w:val="en-US"/>
-        </w:rPr>
-        <w:t>ScreenHandler</w:t>
-      </w:r>
-      <w:proofErr w:type="spellEnd"/>
-      <w:r>
-        <w:rPr>
-          <w:lang w:val="en-US"/>
-        </w:rPr>
-        <w:t xml:space="preserve"> is also finished for basic functions.</w:t>
-      </w:r>
-      <w:r>
-        <w:rPr>
-          <w:lang w:val="en-US"/>
-        </w:rPr>
-        <w:t xml:space="preserve"> The </w:t>
-      </w:r>
-      <w:proofErr w:type="spellStart"/>
-      <w:r>
-        <w:rPr>
-          <w:lang w:val="en-US"/>
-        </w:rPr>
-        <w:t>PlayerInput</w:t>
-      </w:r>
-      <w:proofErr w:type="spellEnd"/>
-      <w:r>
-        <w:rPr>
-          <w:lang w:val="en-US"/>
-        </w:rPr>
-        <w:t xml:space="preserve"> class is finished and so is the </w:t>
-      </w:r>
-      <w:proofErr w:type="spellStart"/>
-      <w:r>
-        <w:rPr>
-          <w:lang w:val="en-US"/>
-        </w:rPr>
-        <w:t>ResourceHandler</w:t>
-      </w:r>
-      <w:proofErr w:type="spellEnd"/>
-      <w:r>
-        <w:rPr>
-          <w:lang w:val="en-US"/>
-        </w:rPr>
-        <w:t>.</w:t>
-      </w:r>
-      <w:r>
-        <w:rPr>
-          <w:lang w:val="en-US"/>
-        </w:rPr>
-        <w:t xml:space="preserve"> The </w:t>
-      </w:r>
-      <w:proofErr w:type="spellStart"/>
-      <w:r>
-        <w:rPr>
-          <w:lang w:val="en-US"/>
-        </w:rPr>
-        <w:t>GameTimer</w:t>
-      </w:r>
-      <w:proofErr w:type="spellEnd"/>
-      <w:r>
-        <w:rPr>
-          <w:lang w:val="en-US"/>
-        </w:rPr>
-        <w:t xml:space="preserve"> is finished.</w:t>
+        <w:t>The Camera and the HUD is complete. The ScreenHandler is also finished for basic functions.</w:t>
+      </w:r>
+      <w:r>
+        <w:rPr>
+          <w:lang w:val="en-US"/>
+        </w:rPr>
+        <w:t xml:space="preserve"> The PlayerInput class is finished and so is the ResourceHandler.</w:t>
+      </w:r>
+      <w:r>
+        <w:rPr>
+          <w:lang w:val="en-US"/>
+        </w:rPr>
+        <w:t xml:space="preserve"> The GameTimer is finished.</w:t>
       </w:r>
     </w:p>
     <w:p>
@@ -555,6 +498,12 @@
           <w:lang w:val="en-US"/>
         </w:rPr>
       </w:pPr>
+      <w:r>
+        <w:rPr>
+          <w:lang w:val="en-US"/>
+        </w:rPr>
+        <w:t>Continued programming as well as starting work on the actual demo to be handed in.</w:t>
+      </w:r>
     </w:p>
     <w:sectPr>
       <w:headerReference w:type="default" r:id="rId7"/>

</xml_diff>

<commit_message>
fixed the rendering problem
</commit_message>
<xml_diff>
--- a/Reports/R6.docx
+++ b/Reports/R6.docx
@@ -436,7 +436,26 @@
         <w:rPr>
           <w:lang w:val="en-US"/>
         </w:rPr>
-        <w:t xml:space="preserve"> If this problem is not resolved quickly it could stop the production almost completely since testing to see if functions work is made virtually impossible.</w:t>
+        <w:t xml:space="preserve"> If this problem is not resolved quickly it could </w:t>
+      </w:r>
+      <w:r>
+        <w:rPr>
+          <w:lang w:val="en-US"/>
+        </w:rPr>
+        <w:t xml:space="preserve">slow down production considerably since running the project is made difficult and tedious.  </w:t>
+      </w:r>
+    </w:p>
+    <w:p>
+      <w:pPr>
+        <w:rPr>
+          <w:lang w:val="en-US"/>
+        </w:rPr>
+      </w:pPr>
+      <w:r>
+        <w:rPr>
+          <w:lang w:val="en-US"/>
+        </w:rPr>
+        <w:t>Another current issue is that the rendering is not working the problem eludes us and if it is not fixed soon the whole project will come to a standstill and the demo will be impossible to finish.</w:t>
       </w:r>
     </w:p>
     <w:p>
@@ -463,20 +482,72 @@
         <w:rPr>
           <w:lang w:val="en-US"/>
         </w:rPr>
-        <w:t>The Camera and the HUD is complete. The ScreenHandler is also finished for basic functions.</w:t>
-      </w:r>
-      <w:r>
-        <w:rPr>
-          <w:lang w:val="en-US"/>
-        </w:rPr>
-        <w:t xml:space="preserve"> The PlayerInput class is finished and so is the ResourceHandler.</w:t>
-      </w:r>
+        <w:t>The Camera and the HUD is complete.</w:t>
+      </w:r>
+    </w:p>
+    <w:p>
+      <w:pPr>
+        <w:rPr>
+          <w:lang w:val="en-US"/>
+        </w:rPr>
+      </w:pPr>
+      <w:r>
+        <w:rPr>
+          <w:lang w:val="en-US"/>
+        </w:rPr>
+        <w:t xml:space="preserve"> The ScreenHandler is also finished for basic functions.</w:t>
+      </w:r>
+      <w:r>
+        <w:rPr>
+          <w:lang w:val="en-US"/>
+        </w:rPr>
+        <w:t xml:space="preserve"> </w:t>
+      </w:r>
+    </w:p>
+    <w:p>
+      <w:pPr>
+        <w:rPr>
+          <w:lang w:val="en-US"/>
+        </w:rPr>
+      </w:pPr>
+      <w:r>
+        <w:rPr>
+          <w:lang w:val="en-US"/>
+        </w:rPr>
+        <w:t>The PlayerInput class is finished and so is the ResourceHandler.</w:t>
+      </w:r>
+    </w:p>
+    <w:p>
+      <w:pPr>
+        <w:rPr>
+          <w:lang w:val="en-US"/>
+        </w:rPr>
+      </w:pPr>
       <w:r>
         <w:rPr>
           <w:lang w:val="en-US"/>
         </w:rPr>
         <w:t xml:space="preserve"> The GameTimer is finished.</w:t>
       </w:r>
+      <w:r>
+        <w:rPr>
+          <w:lang w:val="en-US"/>
+        </w:rPr>
+        <w:t xml:space="preserve"> </w:t>
+      </w:r>
+    </w:p>
+    <w:p>
+      <w:pPr>
+        <w:rPr>
+          <w:lang w:val="en-US"/>
+        </w:rPr>
+      </w:pPr>
+      <w:r>
+        <w:rPr>
+          <w:lang w:val="en-US"/>
+        </w:rPr>
+        <w:t>The ghost AI is almost completely finished.</w:t>
+      </w:r>
     </w:p>
     <w:p>
       <w:pPr>
@@ -502,7 +573,7 @@
         <w:rPr>
           <w:lang w:val="en-US"/>
         </w:rPr>
-        <w:t>Continued programming as well as starting work on the actual demo to be handed in.</w:t>
+        <w:t>Continue working on getting the rendering working so that we can actually create the game world.</w:t>
       </w:r>
     </w:p>
     <w:sectPr>

</xml_diff>